<commit_message>
Add template sections selection
</commit_message>
<xml_diff>
--- a/nuxeo-salesforce-core/savedRendition.docx
+++ b/nuxeo-salesforce-core/savedRendition.docx
@@ -887,6 +887,350 @@
           <w:noProof/>
         </w:rPr>
         <w:t/>
+      </w:r>
+    </w:p>
+    <w:p>
+      <w:pPr>
+        <w:pStyle w:val="ProServeTemplateStyle"/>
+        <w:rPr>
+          <w:rFonts w:eastAsia="Times New Roman" w:cs="Times New Roman"/>
+        </w:rPr>
+      </w:pPr>
+      <w:r>
+        <w:rPr>
+          <w:rFonts w:eastAsia="Times New Roman" w:cs="Times New Roman"/>
+          <w:noProof/>
+        </w:rPr>
+        <w:t/>
+      </w:r>
+      <w:bookmarkStart w:id="0" w:name="_GoBack"/>
+      <w:bookmarkEnd w:id="0"/>
+      <w:r>
+        <w:rPr>
+          <w:rFonts w:eastAsia="MS Gothic" w:cs="Times New Roman"/>
+          <w:b/>
+        </w:rPr>
+        <w:t>Advise on Customer’s Current State Assessment, Future State Architecture and Gap Analysis</w:t>
+      </w:r>
+    </w:p>
+    <w:p>
+      <w:pPr>
+        <w:pStyle w:val="ProServeTemplateStyle"/>
+        <w:rPr>
+          <w:rFonts w:eastAsia="Calibri" w:cs="Times New Roman"/>
+        </w:rPr>
+      </w:pPr>
+      <w:r>
+        <w:rPr>
+          <w:rFonts w:eastAsia="Calibri" w:cs="Times New Roman"/>
+        </w:rPr>
+        <w:t xml:space="preserve">AWS will assist </w:t>
+      </w:r>
+      <w:r>
+        <w:rPr>
+          <w:rFonts w:eastAsia="Calibri" w:cs="Times New Roman"/>
+        </w:rPr>
+        <w:t>Customer</w:t>
+      </w:r>
+      <w:r>
+        <w:rPr>
+          <w:rFonts w:eastAsia="Calibri" w:cs="Times New Roman"/>
+        </w:rPr>
+        <w:t xml:space="preserve"> with a current state assessment on the identified enterprise infrastructure to help </w:t>
+      </w:r>
+      <w:r>
+        <w:rPr>
+          <w:rFonts w:eastAsia="Calibri" w:cs="Times New Roman"/>
+        </w:rPr>
+        <w:t>Customer</w:t>
+      </w:r>
+      <w:r>
+        <w:rPr>
+          <w:rFonts w:eastAsia="Calibri" w:cs="Times New Roman"/>
+        </w:rPr>
+        <w:t xml:space="preserve"> evaluate their existing technology and processes, and establish a thorough understanding of the </w:t>
+      </w:r>
+      <w:r>
+        <w:rPr>
+          <w:rFonts w:eastAsia="Calibri" w:cs="Times New Roman"/>
+        </w:rPr>
+        <w:t>Customer</w:t>
+      </w:r>
+      <w:r>
+        <w:rPr>
+          <w:rFonts w:eastAsia="Calibri" w:cs="Times New Roman"/>
+        </w:rPr>
+        <w:t>’s current environment.</w:t>
+      </w:r>
+    </w:p>
+    <w:p>
+      <w:pPr>
+        <w:pStyle w:val="ProServeTemplateStyle"/>
+        <w:rPr>
+          <w:rFonts w:eastAsia="Calibri" w:cs="Times New Roman"/>
+        </w:rPr>
+      </w:pPr>
+    </w:p>
+    <w:p>
+      <w:pPr>
+        <w:pStyle w:val="ProServeTemplateStyle"/>
+        <w:rPr>
+          <w:rFonts w:eastAsia="Calibri" w:cs="Times New Roman"/>
+        </w:rPr>
+      </w:pPr>
+      <w:r>
+        <w:rPr>
+          <w:rFonts w:eastAsia="Calibri" w:cs="Times New Roman"/>
+        </w:rPr>
+        <w:t xml:space="preserve">Based on an assessment of </w:t>
+      </w:r>
+      <w:r>
+        <w:rPr>
+          <w:rFonts w:eastAsia="Calibri" w:cs="Times New Roman"/>
+        </w:rPr>
+        <w:t>Customer</w:t>
+      </w:r>
+      <w:r>
+        <w:rPr>
+          <w:rFonts w:eastAsia="Calibri" w:cs="Times New Roman"/>
+        </w:rPr>
+        <w:t xml:space="preserve">’s current environment, AWS will assist </w:t>
+      </w:r>
+      <w:r>
+        <w:rPr>
+          <w:rFonts w:eastAsia="Calibri" w:cs="Times New Roman"/>
+        </w:rPr>
+        <w:t>Customer</w:t>
+      </w:r>
+      <w:r>
+        <w:rPr>
+          <w:rFonts w:eastAsia="Calibri" w:cs="Times New Roman"/>
+        </w:rPr>
+        <w:t xml:space="preserve"> with documenting a possible future state architecture using AWS Services, focusing on the goals stated in the </w:t>
+      </w:r>
+      <w:r>
+        <w:rPr>
+          <w:rFonts w:eastAsia="Calibri" w:cs="Times New Roman"/>
+        </w:rPr>
+        <w:t>Customer</w:t>
+      </w:r>
+      <w:r>
+        <w:rPr>
+          <w:rFonts w:eastAsia="Calibri" w:cs="Times New Roman"/>
+        </w:rPr>
+        <w:t xml:space="preserve"> Roadmap described above.</w:t>
+      </w:r>
+    </w:p>
+    <w:p>
+      <w:pPr>
+        <w:pStyle w:val="ProServeTemplateStyle"/>
+        <w:rPr>
+          <w:rFonts w:eastAsia="Calibri" w:cs="Times New Roman"/>
+        </w:rPr>
+      </w:pPr>
+    </w:p>
+    <w:p>
+      <w:pPr>
+        <w:pStyle w:val="ProServeTemplateStyle"/>
+        <w:rPr>
+          <w:rFonts w:eastAsia="Calibri" w:cs="Times New Roman"/>
+        </w:rPr>
+      </w:pPr>
+      <w:r>
+        <w:rPr>
+          <w:rFonts w:eastAsia="Calibri" w:cs="Times New Roman"/>
+        </w:rPr>
+        <w:t xml:space="preserve">AWS will assist </w:t>
+      </w:r>
+      <w:r>
+        <w:rPr>
+          <w:rFonts w:eastAsia="Calibri" w:cs="Times New Roman"/>
+        </w:rPr>
+        <w:t>Customer</w:t>
+      </w:r>
+      <w:r>
+        <w:rPr>
+          <w:rFonts w:eastAsia="Calibri" w:cs="Times New Roman"/>
+        </w:rPr>
+        <w:t xml:space="preserve"> with a gap analysis to help highlight areas where </w:t>
+      </w:r>
+      <w:r>
+        <w:rPr>
+          <w:rFonts w:eastAsia="Calibri" w:cs="Times New Roman"/>
+        </w:rPr>
+        <w:t>Customer</w:t>
+      </w:r>
+      <w:r>
+        <w:rPr>
+          <w:rFonts w:eastAsia="Calibri" w:cs="Times New Roman"/>
+        </w:rPr>
+        <w:t xml:space="preserve">’s existing technology and processes may be modified to help </w:t>
+      </w:r>
+      <w:r>
+        <w:rPr>
+          <w:rFonts w:eastAsia="Calibri" w:cs="Times New Roman"/>
+        </w:rPr>
+        <w:t>Customer</w:t>
+      </w:r>
+      <w:r>
+        <w:rPr>
+          <w:rFonts w:eastAsia="Calibri" w:cs="Times New Roman"/>
+        </w:rPr>
+        <w:t xml:space="preserve"> bring their environment closer to a specified future state using AWS Services. This gap analysis may also include general recommendations for </w:t>
+      </w:r>
+      <w:r>
+        <w:rPr>
+          <w:rFonts w:eastAsia="Calibri" w:cs="Times New Roman"/>
+        </w:rPr>
+        <w:t>Customer</w:t>
+      </w:r>
+      <w:r>
+        <w:rPr>
+          <w:rFonts w:eastAsia="Calibri" w:cs="Times New Roman"/>
+        </w:rPr>
+        <w:t>’s execution of modifications.</w:t>
+      </w:r>
+    </w:p>
+    <w:p>
+      <w:pPr>
+        <w:pStyle w:val="ProServeTemplateStyle"/>
+        <w:rPr>
+          <w:rFonts w:eastAsia="Calibri" w:cs="Times New Roman"/>
+        </w:rPr>
+      </w:pPr>
+    </w:p>
+    <w:p>
+      <w:pPr>
+        <w:pStyle w:val="ProServeTemplateStyle"/>
+        <w:rPr>
+          <w:rFonts w:eastAsia="Calibri" w:cs="Times New Roman"/>
+        </w:rPr>
+      </w:pPr>
+      <w:r>
+        <w:rPr>
+          <w:rFonts w:eastAsia="Calibri" w:cs="Times New Roman"/>
+        </w:rPr>
+        <w:t xml:space="preserve">As may be agreed by AWS and </w:t>
+      </w:r>
+      <w:r>
+        <w:rPr>
+          <w:rFonts w:eastAsia="Calibri" w:cs="Times New Roman"/>
+        </w:rPr>
+        <w:t>Customer</w:t>
+      </w:r>
+      <w:r>
+        <w:rPr>
+          <w:rFonts w:eastAsia="Calibri" w:cs="Times New Roman"/>
+        </w:rPr>
+        <w:t>, the current state assessment and gap analysis described above, may include information on using AWS Services in the following areas:</w:t>
+      </w:r>
+    </w:p>
+    <w:p>
+      <w:pPr>
+        <w:pStyle w:val="ProServeTemplateStyle"/>
+        <w:numPr>
+          <w:ilvl w:val="0"/>
+          <w:numId w:val="2"/>
+        </w:numPr>
+        <w:rPr>
+          <w:rFonts w:eastAsia="Times New Roman" w:cs="Times New Roman"/>
+        </w:rPr>
+      </w:pPr>
+      <w:r>
+        <w:rPr>
+          <w:rFonts w:eastAsia="Calibri" w:cs="Times New Roman"/>
+        </w:rPr>
+        <w:t>Compute, storage, network infrastructure</w:t>
+      </w:r>
+    </w:p>
+    <w:p>
+      <w:pPr>
+        <w:pStyle w:val="ProServeTemplateStyle"/>
+        <w:numPr>
+          <w:ilvl w:val="0"/>
+          <w:numId w:val="2"/>
+        </w:numPr>
+        <w:rPr>
+          <w:rFonts w:eastAsia="Times New Roman" w:cs="Times New Roman"/>
+        </w:rPr>
+      </w:pPr>
+      <w:r>
+        <w:rPr>
+          <w:rFonts w:eastAsia="Calibri" w:cs="Times New Roman"/>
+        </w:rPr>
+        <w:t>Compute, storage, network provisioning</w:t>
+      </w:r>
+    </w:p>
+    <w:p>
+      <w:pPr>
+        <w:pStyle w:val="ProServeTemplateStyle"/>
+        <w:numPr>
+          <w:ilvl w:val="0"/>
+          <w:numId w:val="2"/>
+        </w:numPr>
+        <w:rPr>
+          <w:rFonts w:eastAsia="Times New Roman" w:cs="Times New Roman"/>
+        </w:rPr>
+      </w:pPr>
+      <w:r>
+        <w:rPr>
+          <w:rFonts w:eastAsia="Calibri" w:cs="Times New Roman"/>
+        </w:rPr>
+        <w:t>Operating systems</w:t>
+      </w:r>
+    </w:p>
+    <w:p>
+      <w:pPr>
+        <w:pStyle w:val="ProServeTemplateStyle"/>
+        <w:numPr>
+          <w:ilvl w:val="0"/>
+          <w:numId w:val="2"/>
+        </w:numPr>
+        <w:rPr>
+          <w:rFonts w:eastAsia="Times New Roman" w:cs="Times New Roman"/>
+        </w:rPr>
+      </w:pPr>
+      <w:r>
+        <w:rPr>
+          <w:rFonts w:eastAsia="Calibri" w:cs="Times New Roman"/>
+        </w:rPr>
+        <w:t>Management tools</w:t>
+      </w:r>
+    </w:p>
+    <w:p>
+      <w:pPr>
+        <w:pStyle w:val="ProServeTemplateStyle"/>
+        <w:numPr>
+          <w:ilvl w:val="0"/>
+          <w:numId w:val="2"/>
+        </w:numPr>
+        <w:rPr>
+          <w:rFonts w:eastAsia="Times New Roman" w:cs="Times New Roman"/>
+        </w:rPr>
+      </w:pPr>
+      <w:r>
+        <w:rPr>
+          <w:rFonts w:eastAsia="Calibri" w:cs="Times New Roman"/>
+        </w:rPr>
+        <w:t>Disaster recovery tools and processes</w:t>
+      </w:r>
+    </w:p>
+    <w:p>
+      <w:pPr>
+        <w:pStyle w:val="ProServeTemplateStyle"/>
+        <w:numPr>
+          <w:ilvl w:val="0"/>
+          <w:numId w:val="2"/>
+        </w:numPr>
+        <w:rPr>
+          <w:rFonts w:eastAsia="Times New Roman" w:cs="Times New Roman"/>
+        </w:rPr>
+      </w:pPr>
+      <w:r>
+        <w:rPr>
+          <w:rFonts w:eastAsia="Calibri" w:cs="Times New Roman"/>
+        </w:rPr>
+        <w:t>IT service management infrastructure and processes</w:t>
       </w:r>
     </w:p>
     <w:p>

</xml_diff>